<commit_message>
Fin TP7 Algorithhme Ajout fichier IHM pour révision Fin LM et CV Communication
</commit_message>
<xml_diff>
--- a/2250_Communication/CV_25-03-20.docx
+++ b/2250_Communication/CV_25-03-20.docx
@@ -140,12 +140,10 @@
               <w:pStyle w:val="Sous-titre"/>
             </w:pPr>
             <w:r>
-              <w:rPr>
-                <w:spacing w:val="0"/>
-                <w:w w:val="100"/>
-              </w:rPr>
-              <w:t>Candidature pour l’annonce XXXXXX</w:t>
-            </w:r>
+              <w:t>Etudiant stagiaire développeur</w:t>
+            </w:r>
+            <w:bookmarkStart w:id="0" w:name="_GoBack"/>
+            <w:bookmarkEnd w:id="0"/>
           </w:p>
         </w:tc>
       </w:tr>
@@ -267,6 +265,10 @@
           </w:p>
           <w:sdt>
             <w:sdtPr>
+              <w:rPr>
+                <w:color w:val="DD8047" w:themeColor="accent2"/>
+                <w:u w:val="single"/>
+              </w:rPr>
               <w:id w:val="-1444214663"/>
               <w:placeholder>
                 <w:docPart w:val="CF3046D2B9914E89946C1F9E06D160BE"/>
@@ -275,7 +277,12 @@
               <w:showingPlcHdr/>
               <w15:appearance w15:val="hidden"/>
             </w:sdtPr>
-            <w:sdtEndPr/>
+            <w:sdtEndPr>
+              <w:rPr>
+                <w:color w:val="548AB7" w:themeColor="accent1" w:themeShade="BF"/>
+                <w:u w:val="none"/>
+              </w:rPr>
+            </w:sdtEndPr>
             <w:sdtContent>
               <w:p>
                 <w:pPr>
@@ -309,7 +316,13 @@
               <w:pStyle w:val="Titre3"/>
             </w:pPr>
             <w:r>
-              <w:t>Compétences</w:t>
+              <w:t>Comp</w:t>
+            </w:r>
+            <w:r>
+              <w:t>é</w:t>
+            </w:r>
+            <w:r>
+              <w:t>tences</w:t>
             </w:r>
           </w:p>
           <w:p>
@@ -414,8 +427,6 @@
             <w:r>
               <w:t xml:space="preserve"> qui m’a permis d’approfondir mes connaissances.</w:t>
             </w:r>
-            <w:bookmarkStart w:id="0" w:name="_GoBack"/>
-            <w:bookmarkEnd w:id="0"/>
           </w:p>
           <w:p/>
           <w:p>
@@ -569,7 +580,13 @@
               <w:t>à la réalisation du moteur d’un jeu de Mahjong</w:t>
             </w:r>
             <w:r>
-              <w:t xml:space="preserve"> au cours d’un projet.</w:t>
+              <w:t xml:space="preserve"> au cours d’un projet</w:t>
+            </w:r>
+            <w:r>
+              <w:t>, en Java</w:t>
+            </w:r>
+            <w:r>
+              <w:t>.</w:t>
             </w:r>
             <w:r>
               <w:t xml:space="preserve"> </w:t>
@@ -2752,6 +2769,7 @@
     <w:rsidRoot w:val="000D0F19"/>
     <w:rsid w:val="000D0F19"/>
     <w:rsid w:val="00273084"/>
+    <w:rsid w:val="004C3259"/>
     <w:rsid w:val="00A87BA9"/>
     <w:rsid w:val="00DF114C"/>
   </w:rsids>
@@ -3685,6 +3703,15 @@
 </file>
 
 <file path=customXml/item2.xml><?xml version="1.0" encoding="utf-8"?>
+<p:properties xmlns:p="http://schemas.microsoft.com/office/2006/metadata/properties" xmlns:xsi="http://www.w3.org/2001/XMLSchema-instance" xmlns:pc="http://schemas.microsoft.com/office/infopath/2007/PartnerControls">
+  <documentManagement>
+    <_ip_UnifiedCompliancePolicyUIAction xmlns="http://schemas.microsoft.com/sharepoint/v3" xsi:nil="true"/>
+    <_ip_UnifiedCompliancePolicyProperties xmlns="http://schemas.microsoft.com/sharepoint/v3" xsi:nil="true"/>
+  </documentManagement>
+</p:properties>
+</file>
+
+<file path=customXml/item3.xml><?xml version="1.0" encoding="utf-8"?>
 <ct:contentTypeSchema xmlns:ct="http://schemas.microsoft.com/office/2006/metadata/contentType" xmlns:ma="http://schemas.microsoft.com/office/2006/metadata/properties/metaAttributes" ct:_="" ma:_="" ma:contentTypeName="Document" ma:contentTypeID="0x010100DEEA25CC0A0AC24199CDC46C25B8B0BC" ma:contentTypeVersion="10" ma:contentTypeDescription="Create a new document." ma:contentTypeScope="" ma:versionID="e3b47856d4cf355c0dacb39e1084d14f">
   <xsd:schema xmlns:xsd="http://www.w3.org/2001/XMLSchema" xmlns:xs="http://www.w3.org/2001/XMLSchema" xmlns:p="http://schemas.microsoft.com/office/2006/metadata/properties" xmlns:ns1="http://schemas.microsoft.com/sharepoint/v3" xmlns:ns2="6dc4bcd6-49db-4c07-9060-8acfc67cef9f" xmlns:ns3="fb0879af-3eba-417a-a55a-ffe6dcd6ca77" targetNamespace="http://schemas.microsoft.com/office/2006/metadata/properties" ma:root="true" ma:fieldsID="a845a615265fdb1f7b12cc65ac20ecbd" ns1:_="" ns2:_="" ns3:_="">
     <xsd:import namespace="http://schemas.microsoft.com/sharepoint/v3"/>
@@ -3892,15 +3919,6 @@
 </ct:contentTypeSchema>
 </file>
 
-<file path=customXml/item3.xml><?xml version="1.0" encoding="utf-8"?>
-<p:properties xmlns:p="http://schemas.microsoft.com/office/2006/metadata/properties" xmlns:xsi="http://www.w3.org/2001/XMLSchema-instance" xmlns:pc="http://schemas.microsoft.com/office/infopath/2007/PartnerControls">
-  <documentManagement>
-    <_ip_UnifiedCompliancePolicyUIAction xmlns="http://schemas.microsoft.com/sharepoint/v3" xsi:nil="true"/>
-    <_ip_UnifiedCompliancePolicyProperties xmlns="http://schemas.microsoft.com/sharepoint/v3" xsi:nil="true"/>
-  </documentManagement>
-</p:properties>
-</file>
-
 <file path=customXml/itemProps1.xml><?xml version="1.0" encoding="utf-8"?>
 <ds:datastoreItem xmlns:ds="http://schemas.openxmlformats.org/officeDocument/2006/customXml" ds:itemID="{1F203D5F-FF77-45BF-9727-5429B6F41A7D}">
   <ds:schemaRefs>
@@ -3910,6 +3928,16 @@
 </file>
 
 <file path=customXml/itemProps2.xml><?xml version="1.0" encoding="utf-8"?>
+<ds:datastoreItem xmlns:ds="http://schemas.openxmlformats.org/officeDocument/2006/customXml" ds:itemID="{0EAD815F-B2F8-422F-9315-93019FF4975D}">
+  <ds:schemaRefs>
+    <ds:schemaRef ds:uri="http://schemas.microsoft.com/office/2006/metadata/properties"/>
+    <ds:schemaRef ds:uri="http://schemas.microsoft.com/office/infopath/2007/PartnerControls"/>
+    <ds:schemaRef ds:uri="http://schemas.microsoft.com/sharepoint/v3"/>
+  </ds:schemaRefs>
+</ds:datastoreItem>
+</file>
+
+<file path=customXml/itemProps3.xml><?xml version="1.0" encoding="utf-8"?>
 <ds:datastoreItem xmlns:ds="http://schemas.openxmlformats.org/officeDocument/2006/customXml" ds:itemID="{BC06993A-BF58-4B83-9D02-A22431F3C3C1}">
   <ds:schemaRefs>
     <ds:schemaRef ds:uri="http://schemas.microsoft.com/office/2006/metadata/contentType"/>
@@ -3927,14 +3955,4 @@
     <ds:schemaRef ds:uri="http://schemas.microsoft.com/internal/obd"/>
   </ds:schemaRefs>
 </ds:datastoreItem>
-</file>
-
-<file path=customXml/itemProps3.xml><?xml version="1.0" encoding="utf-8"?>
-<ds:datastoreItem xmlns:ds="http://schemas.openxmlformats.org/officeDocument/2006/customXml" ds:itemID="{0EAD815F-B2F8-422F-9315-93019FF4975D}">
-  <ds:schemaRefs>
-    <ds:schemaRef ds:uri="http://schemas.microsoft.com/office/2006/metadata/properties"/>
-    <ds:schemaRef ds:uri="http://schemas.microsoft.com/office/infopath/2007/PartnerControls"/>
-    <ds:schemaRef ds:uri="http://schemas.microsoft.com/sharepoint/v3"/>
-  </ds:schemaRefs>
-</ds:datastoreItem>
 </file>
</xml_diff>